<commit_message>
new work on RLT report. Mostly sTAs
</commit_message>
<xml_diff>
--- a/005_documents/2020_09_Zwischenbericht sTA/2020_09_18_Zwischenbericht_sTA.docx
+++ b/005_documents/2020_09_Zwischenbericht sTA/2020_09_18_Zwischenbericht_sTA.docx
@@ -253,24 +253,14 @@
       <w:r>
         <w:t xml:space="preserve">Figure </w:t>
       </w:r>
-      <w:r>
-        <w:fldChar w:fldCharType="begin"/>
-      </w:r>
-      <w:r>
-        <w:instrText xml:space="preserve"> SEQ Figure \* ARABIC </w:instrText>
-      </w:r>
-      <w:r>
-        <w:fldChar w:fldCharType="separate"/>
-      </w:r>
-      <w:r>
-        <w:rPr>
-          <w:noProof/>
-        </w:rPr>
-        <w:t>1</w:t>
-      </w:r>
-      <w:r>
-        <w:fldChar w:fldCharType="end"/>
-      </w:r>
+      <w:fldSimple w:instr=" SEQ Figure \* ARABIC ">
+        <w:r>
+          <w:rPr>
+            <w:noProof/>
+          </w:rPr>
+          <w:t>1</w:t>
+        </w:r>
+      </w:fldSimple>
       <w:bookmarkEnd w:id="0"/>
       <w:r>
         <w:t xml:space="preserve">: Map of sampling sites for the combines River Type 10 + 11 with information on sampling date. The color of the points shows the season the sample was taken in. </w:t>
@@ -303,10 +293,7 @@
         <w:t>GetRealDrive</w:t>
       </w:r>
       <w:r>
-        <w:t xml:space="preserve"> </w:t>
-      </w:r>
-      <w:r>
-        <w:t>(</w:t>
+        <w:t xml:space="preserve"> (</w:t>
       </w:r>
       <w:hyperlink r:id="rId8" w:history="1">
         <w:r>
@@ -490,24 +477,14 @@
       <w:r>
         <w:t xml:space="preserve">Figure </w:t>
       </w:r>
-      <w:r>
-        <w:fldChar w:fldCharType="begin"/>
-      </w:r>
-      <w:r>
-        <w:instrText xml:space="preserve"> SEQ Figure \* ARABIC </w:instrText>
-      </w:r>
-      <w:r>
-        <w:fldChar w:fldCharType="separate"/>
-      </w:r>
-      <w:r>
-        <w:rPr>
-          <w:noProof/>
-        </w:rPr>
-        <w:t>2</w:t>
-      </w:r>
-      <w:r>
-        <w:fldChar w:fldCharType="end"/>
-      </w:r>
+      <w:fldSimple w:instr=" SEQ Figure \* ARABIC ">
+        <w:r>
+          <w:rPr>
+            <w:noProof/>
+          </w:rPr>
+          <w:t>2</w:t>
+        </w:r>
+      </w:fldSimple>
       <w:bookmarkEnd w:id="1"/>
       <w:r>
         <w:t xml:space="preserve">: Nonmetric multidimensional scaling plot of Jaccard dissimilarity matrices for macroinvertebrate communities in RT10 + 11. The color of the points shows the season. Convex hulls surround all sampling points from one season. </w:t>
@@ -738,24 +715,14 @@
       <w:r>
         <w:t xml:space="preserve">Figure </w:t>
       </w:r>
-      <w:r>
-        <w:fldChar w:fldCharType="begin"/>
-      </w:r>
-      <w:r>
-        <w:instrText xml:space="preserve"> SEQ Figure \* ARABIC </w:instrText>
-      </w:r>
-      <w:r>
-        <w:fldChar w:fldCharType="separate"/>
-      </w:r>
-      <w:r>
-        <w:rPr>
-          <w:noProof/>
-        </w:rPr>
-        <w:t>3</w:t>
-      </w:r>
-      <w:r>
-        <w:fldChar w:fldCharType="end"/>
-      </w:r>
+      <w:fldSimple w:instr=" SEQ Figure \* ARABIC ">
+        <w:r>
+          <w:rPr>
+            <w:noProof/>
+          </w:rPr>
+          <w:t>3</w:t>
+        </w:r>
+      </w:fldSimple>
       <w:r>
         <w:t>: Partial ecological distance between sites with increasing geographic distance (</w:t>
       </w:r>
@@ -981,48 +948,32 @@
         <w:pStyle w:val="Caption"/>
         <w:keepNext/>
       </w:pPr>
-      <w:bookmarkStart w:id="2" w:name="_Ref51314395"/>
-      <w:bookmarkStart w:id="3" w:name="_Ref51314403"/>
+      <w:bookmarkStart w:id="2" w:name="_Ref51314403"/>
+      <w:bookmarkStart w:id="3" w:name="_Ref51314395"/>
       <w:r>
         <w:t xml:space="preserve">Table </w:t>
       </w:r>
-      <w:r>
-        <w:fldChar w:fldCharType="begin"/>
-      </w:r>
-      <w:r>
-        <w:instrText xml:space="preserve"> SEQ Table \* ARABIC </w:instrText>
-      </w:r>
-      <w:r>
-        <w:fldChar w:fldCharType="separate"/>
-      </w:r>
-      <w:r>
-        <w:rPr>
-          <w:noProof/>
-        </w:rPr>
-        <w:t>1</w:t>
-      </w:r>
-      <w:r>
-        <w:fldChar w:fldCharType="end"/>
+      <w:fldSimple w:instr=" SEQ Table \* ARABIC ">
+        <w:r>
+          <w:rPr>
+            <w:noProof/>
+          </w:rPr>
+          <w:t>1</w:t>
+        </w:r>
+      </w:fldSimple>
+      <w:bookmarkEnd w:id="2"/>
+      <w:r>
+        <w:t xml:space="preserve"> Overlap between seasonal typical assemblages (sTA) of diatoms in river type </w:t>
+      </w:r>
+      <w:proofErr w:type="gramStart"/>
+      <w:r>
+        <w:t>11  expressed</w:t>
+      </w:r>
+      <w:proofErr w:type="gramEnd"/>
+      <w:r>
+        <w:t xml:space="preserve"> in percent of taxa in row sTA also present in column sTA. The n in the row names shows the number of taxa in the respective sTA.</w:t>
       </w:r>
       <w:bookmarkEnd w:id="3"/>
-      <w:r>
-        <w:t xml:space="preserve"> Overlap between seasonal typical assemblages </w:t>
-      </w:r>
-      <w:r>
-        <w:t>(sTA)</w:t>
-      </w:r>
-      <w:r>
-        <w:t xml:space="preserve"> of diatoms in river type </w:t>
-      </w:r>
-      <w:proofErr w:type="gramStart"/>
-      <w:r>
-        <w:t>11  expressed</w:t>
-      </w:r>
-      <w:proofErr w:type="gramEnd"/>
-      <w:r>
-        <w:t xml:space="preserve"> in percent of taxa in row sTA also present in column sTA. The n in the row names shows the number of taxa in the respective sTA.</w:t>
-      </w:r>
-      <w:bookmarkEnd w:id="2"/>
       <w:r>
         <w:t xml:space="preserve"> </w:t>
       </w:r>
@@ -1386,10 +1337,7 @@
       </w:pPr>
       <w:r>
         <w:lastRenderedPageBreak/>
-        <w:t xml:space="preserve">Both, the summer and the autumn sTAs, overlap 81.2% with the winter sTA. </w:t>
-      </w:r>
-      <w:r>
-        <w:t xml:space="preserve"> Therefore, they cross the threshold of 75% overlap we used to delineate redundant TAs. The overlap between the winter sTA and either summer or autumn sTA is of a similar size (41.4% and 44.8%). In general, the overlaps in river type 15 are larger than those in river type 11 which might indicate a weaker seasonal turnover in these ecosystems. </w:t>
+        <w:t xml:space="preserve">Both, the summer and the autumn sTAs, overlap 81.2% with the winter sTA.  Therefore, they cross the threshold of 75% overlap we used to delineate redundant TAs. The overlap between the winter sTA and either summer or autumn sTA is of a similar size (41.4% and 44.8%). In general, the overlaps in river type 15 are larger than those in river type 11 which might indicate a weaker seasonal turnover in these ecosystems. </w:t>
       </w:r>
     </w:p>
     <w:p>
@@ -1400,24 +1348,14 @@
       <w:r>
         <w:t xml:space="preserve">Table </w:t>
       </w:r>
-      <w:r>
-        <w:fldChar w:fldCharType="begin"/>
-      </w:r>
-      <w:r>
-        <w:instrText xml:space="preserve"> SEQ Table \* ARABIC </w:instrText>
-      </w:r>
-      <w:r>
-        <w:fldChar w:fldCharType="separate"/>
-      </w:r>
-      <w:r>
-        <w:rPr>
-          <w:noProof/>
-        </w:rPr>
-        <w:t>2</w:t>
-      </w:r>
-      <w:r>
-        <w:fldChar w:fldCharType="end"/>
-      </w:r>
+      <w:fldSimple w:instr=" SEQ Table \* ARABIC ">
+        <w:r>
+          <w:rPr>
+            <w:noProof/>
+          </w:rPr>
+          <w:t>2</w:t>
+        </w:r>
+      </w:fldSimple>
       <w:r>
         <w:t xml:space="preserve"> </w:t>
       </w:r>
@@ -1426,13 +1364,7 @@
       </w:r>
       <w:proofErr w:type="gramStart"/>
       <w:r>
-        <w:t>1</w:t>
-      </w:r>
-      <w:r>
-        <w:t>5</w:t>
-      </w:r>
-      <w:r>
-        <w:t xml:space="preserve">  expressed</w:t>
+        <w:t>15  expressed</w:t>
       </w:r>
       <w:proofErr w:type="gramEnd"/>
       <w:r>
@@ -1732,46 +1664,24 @@
       <w:r>
         <w:t xml:space="preserve">Table </w:t>
       </w:r>
-      <w:r>
-        <w:fldChar w:fldCharType="begin"/>
-      </w:r>
-      <w:r>
-        <w:instrText xml:space="preserve"> SEQ Table \* ARABIC </w:instrText>
-      </w:r>
-      <w:r>
-        <w:fldChar w:fldCharType="separate"/>
-      </w:r>
-      <w:r>
-        <w:rPr>
-          <w:noProof/>
-        </w:rPr>
-        <w:t>3</w:t>
-      </w:r>
-      <w:r>
-        <w:fldChar w:fldCharType="end"/>
-      </w:r>
+      <w:fldSimple w:instr=" SEQ Table \* ARABIC ">
+        <w:r>
+          <w:rPr>
+            <w:noProof/>
+          </w:rPr>
+          <w:t>3</w:t>
+        </w:r>
+      </w:fldSimple>
       <w:bookmarkEnd w:id="4"/>
       <w:r>
         <w:t xml:space="preserve"> </w:t>
       </w:r>
       <w:r>
-        <w:t xml:space="preserve">Overlap between seasonal typical assemblages (sTA) of </w:t>
-      </w:r>
-      <w:r>
-        <w:t>macroinvertebrates</w:t>
-      </w:r>
-      <w:r>
-        <w:t xml:space="preserve"> in river type </w:t>
-      </w:r>
-      <w:r>
-        <w:t>10+</w:t>
+        <w:t>Overlap between seasonal typical assemblages (sTA) of macroinvertebrates in river type 10+</w:t>
       </w:r>
       <w:proofErr w:type="gramStart"/>
       <w:r>
-        <w:t>11</w:t>
-      </w:r>
-      <w:r>
-        <w:t xml:space="preserve">  expressed</w:t>
+        <w:t>11  expressed</w:t>
       </w:r>
       <w:proofErr w:type="gramEnd"/>
       <w:r>
@@ -2227,45 +2137,20 @@
       <w:r>
         <w:t xml:space="preserve">Table </w:t>
       </w:r>
-      <w:r>
-        <w:fldChar w:fldCharType="begin"/>
-      </w:r>
-      <w:r>
-        <w:instrText xml:space="preserve"> SEQ Table \* ARABIC </w:instrText>
-      </w:r>
-      <w:r>
-        <w:fldChar w:fldCharType="separate"/>
-      </w:r>
-      <w:r>
-        <w:rPr>
-          <w:noProof/>
-        </w:rPr>
-        <w:t>4</w:t>
-      </w:r>
-      <w:r>
-        <w:fldChar w:fldCharType="end"/>
-      </w:r>
-      <w:r>
-        <w:t xml:space="preserve">: </w:t>
-      </w:r>
-      <w:r>
-        <w:t>Overlap between seasonal typical assemblages (sTA) of macroinvertebrates in river type 1</w:t>
-      </w:r>
-      <w:r>
-        <w:t>5</w:t>
-      </w:r>
-      <w:r>
-        <w:t>+</w:t>
+      <w:fldSimple w:instr=" SEQ Table \* ARABIC ">
+        <w:r>
+          <w:rPr>
+            <w:noProof/>
+          </w:rPr>
+          <w:t>4</w:t>
+        </w:r>
+      </w:fldSimple>
+      <w:r>
+        <w:t>: Overlap between seasonal typical assemblages (sTA) of macroinvertebrates in river type 15+</w:t>
       </w:r>
       <w:proofErr w:type="gramStart"/>
       <w:r>
-        <w:t>1</w:t>
-      </w:r>
-      <w:r>
-        <w:t>6</w:t>
-      </w:r>
-      <w:r>
-        <w:t xml:space="preserve">  expressed</w:t>
+        <w:t>16  expressed</w:t>
       </w:r>
       <w:proofErr w:type="gramEnd"/>
       <w:r>
@@ -2801,42 +2686,17 @@
       <w:r>
         <w:t xml:space="preserve">Figure </w:t>
       </w:r>
-      <w:r>
-        <w:fldChar w:fldCharType="begin"/>
-      </w:r>
-      <w:r>
-        <w:instrText xml:space="preserve"> SEQ Figure \* ARABIC </w:instrText>
-      </w:r>
-      <w:r>
-        <w:fldChar w:fldCharType="separate"/>
-      </w:r>
-      <w:r>
-        <w:rPr>
-          <w:noProof/>
-        </w:rPr>
-        <w:t>4</w:t>
-      </w:r>
-      <w:r>
-        <w:fldChar w:fldCharType="end"/>
-      </w:r>
+      <w:fldSimple w:instr=" SEQ Figure \* ARABIC ">
+        <w:r>
+          <w:rPr>
+            <w:noProof/>
+          </w:rPr>
+          <w:t>4</w:t>
+        </w:r>
+      </w:fldSimple>
       <w:bookmarkEnd w:id="5"/>
       <w:r>
-        <w:t xml:space="preserve">: </w:t>
-      </w:r>
-      <w:r>
-        <w:t>Regression of the size of typical assemblages against the number of sampling locations. Gray shaped area shows the 95% confiden</w:t>
-      </w:r>
-      <w:r>
-        <w:t>c</w:t>
-      </w:r>
-      <w:r>
-        <w:t>e inte</w:t>
-      </w:r>
-      <w:r>
-        <w:t>r</w:t>
-      </w:r>
-      <w:r>
-        <w:t>val for the regression line. The color of the dots indicates the taxon group.</w:t>
+        <w:t>: Regression of the size of typical assemblages against the number of sampling locations. Gray shaped area shows the 95% confidence interval for the regression line. The color of the dots indicates the taxon group.</w:t>
       </w:r>
     </w:p>
     <w:p>
@@ -2987,27 +2847,14 @@
       <w:r>
         <w:t xml:space="preserve">Table </w:t>
       </w:r>
-      <w:r>
-        <w:fldChar w:fldCharType="begin"/>
-      </w:r>
-      <w:r>
-        <w:instrText xml:space="preserve"> SEQ Table \* ARABIC </w:instrText>
-      </w:r>
-      <w:r>
-        <w:fldChar w:fldCharType="separate"/>
-      </w:r>
-      <w:r>
-        <w:rPr>
-          <w:noProof/>
-        </w:rPr>
-        <w:t>6</w:t>
-      </w:r>
-      <w:r>
-        <w:rPr>
-          <w:noProof/>
-        </w:rPr>
-        <w:fldChar w:fldCharType="end"/>
-      </w:r>
+      <w:fldSimple w:instr=" SEQ Table \* ARABIC ">
+        <w:r>
+          <w:rPr>
+            <w:noProof/>
+          </w:rPr>
+          <w:t>6</w:t>
+        </w:r>
+      </w:fldSimple>
       <w:bookmarkEnd w:id="6"/>
       <w:r>
         <w:t xml:space="preserve">: </w:t>
@@ -3815,24 +3662,14 @@
       <w:r>
         <w:t xml:space="preserve">Figure </w:t>
       </w:r>
-      <w:r>
-        <w:fldChar w:fldCharType="begin"/>
-      </w:r>
-      <w:r>
-        <w:instrText xml:space="preserve"> SEQ Figure \* ARABIC </w:instrText>
-      </w:r>
-      <w:r>
-        <w:fldChar w:fldCharType="separate"/>
-      </w:r>
-      <w:r>
-        <w:rPr>
-          <w:noProof/>
-        </w:rPr>
-        <w:t>5</w:t>
-      </w:r>
-      <w:r>
-        <w:fldChar w:fldCharType="end"/>
-      </w:r>
+      <w:fldSimple w:instr=" SEQ Figure \* ARABIC ">
+        <w:r>
+          <w:rPr>
+            <w:noProof/>
+          </w:rPr>
+          <w:t>5</w:t>
+        </w:r>
+      </w:fldSimple>
       <w:bookmarkEnd w:id="7"/>
       <w:r>
         <w:t>:</w:t>
@@ -3841,58 +3678,13 @@
         <w:t xml:space="preserve"> </w:t>
       </w:r>
       <w:r>
-        <w:t xml:space="preserve">Seasonal typical </w:t>
-      </w:r>
-      <w:r>
-        <w:t xml:space="preserve">diatom </w:t>
-      </w:r>
-      <w:r>
-        <w:t xml:space="preserve">assemblages (sTA). The figure can be read as follows: The sTA for </w:t>
-      </w:r>
-      <w:r>
-        <w:t>River Type (RT) 15</w:t>
+        <w:t>Seasonal typical diatom assemblages (sTA). The figure can be read as follows: The sTA for River Type (RT) 15 autumn consists of all taxa that are present in all sTAs of RT11 and RT15 (grey box above 11</w:t>
       </w:r>
       <w:r>
         <w:t xml:space="preserve"> </w:t>
       </w:r>
       <w:r>
-        <w:t xml:space="preserve">autumn </w:t>
-      </w:r>
-      <w:r>
-        <w:t xml:space="preserve">consists of all taxa that are present in all </w:t>
-      </w:r>
-      <w:r>
-        <w:t xml:space="preserve">sTAs of </w:t>
-      </w:r>
-      <w:r>
-        <w:t>RT1</w:t>
-      </w:r>
-      <w:r>
-        <w:t>1 and RT</w:t>
-      </w:r>
-      <w:r>
-        <w:t>1</w:t>
-      </w:r>
-      <w:r>
-        <w:t>5</w:t>
-      </w:r>
-      <w:r>
-        <w:t xml:space="preserve"> (</w:t>
-      </w:r>
-      <w:r>
-        <w:t>grey box above 11</w:t>
-      </w:r>
-      <w:r>
-        <w:t xml:space="preserve"> </w:t>
-      </w:r>
-      <w:r>
-        <w:t>&amp; 15</w:t>
-      </w:r>
-      <w:r>
-        <w:t xml:space="preserve">), </w:t>
-      </w:r>
-      <w:r>
-        <w:t>taxa that are present in all sTAs of RT15 (</w:t>
+        <w:t>&amp; 15), taxa that are present in all sTAs of RT15 (</w:t>
       </w:r>
       <w:r>
         <w:t>Gomphonema olivaceum olivaceoides</w:t>
@@ -3922,10 +3714,7 @@
         <w:t>,</w:t>
       </w:r>
       <w:r>
-        <w:t xml:space="preserve"> </w:t>
-      </w:r>
-      <w:r>
-        <w:t xml:space="preserve">all taxa that are present in </w:t>
+        <w:t xml:space="preserve"> all taxa that are present in </w:t>
       </w:r>
       <w:r>
         <w:t>autumn</w:t>
@@ -4039,27 +3828,14 @@
       <w:r>
         <w:t xml:space="preserve">Figure </w:t>
       </w:r>
-      <w:r>
-        <w:fldChar w:fldCharType="begin"/>
-      </w:r>
-      <w:r>
-        <w:instrText xml:space="preserve"> SEQ Figure \* ARABIC </w:instrText>
-      </w:r>
-      <w:r>
-        <w:fldChar w:fldCharType="separate"/>
-      </w:r>
-      <w:r>
-        <w:rPr>
-          <w:noProof/>
-        </w:rPr>
-        <w:t>6</w:t>
-      </w:r>
-      <w:r>
-        <w:rPr>
-          <w:noProof/>
-        </w:rPr>
-        <w:fldChar w:fldCharType="end"/>
-      </w:r>
+      <w:fldSimple w:instr=" SEQ Figure \* ARABIC ">
+        <w:r>
+          <w:rPr>
+            <w:noProof/>
+          </w:rPr>
+          <w:t>6</w:t>
+        </w:r>
+      </w:fldSimple>
       <w:bookmarkEnd w:id="8"/>
       <w:r>
         <w:t>: Seasonal typical macroinvertebrate assemblages</w:t>
@@ -4580,6 +4356,7 @@
   <w:style w:type="character" w:default="1" w:styleId="DefaultParagraphFont">
     <w:name w:val="Default Paragraph Font"/>
     <w:uiPriority w:val="1"/>
+    <w:semiHidden/>
     <w:unhideWhenUsed/>
   </w:style>
   <w:style w:type="table" w:default="1" w:styleId="TableNormal">

</xml_diff>